<commit_message>
generalize status display concepts & modify trace matrix
</commit_message>
<xml_diff>
--- a/DomainModels/UC-6 domain model.docx
+++ b/DomainModels/UC-6 domain model.docx
@@ -1636,7 +1636,7 @@
           <w:p>
             <w:pPr>
               <w:rPr>
-                <w:rFonts w:ascii="맑은 고딕" w:eastAsia="맑은 고딕" w:cs="맑은 고딕" w:hint="eastAsia"/>
+                <w:rFonts w:ascii="맑은 고딕" w:eastAsia="맑은 고딕" w:cs="맑은 고딕"/>
                 <w:kern w:val="0"/>
                 <w:szCs w:val="20"/>
               </w:rPr>
@@ -1672,7 +1672,7 @@
           <w:p>
             <w:pPr>
               <w:rPr>
-                <w:rFonts w:ascii="맑은 고딕" w:eastAsia="맑은 고딕" w:cs="맑은 고딕" w:hint="eastAsia"/>
+                <w:rFonts w:ascii="맑은 고딕" w:eastAsia="맑은 고딕" w:cs="맑은 고딕"/>
                 <w:kern w:val="0"/>
                 <w:szCs w:val="20"/>
               </w:rPr>
@@ -1800,27 +1800,16 @@
         </w:tc>
       </w:tr>
     </w:tbl>
+    <w:p/>
     <w:p>
-      <w:pPr>
-        <w:rPr>
-          <w:rFonts w:hint="eastAsia"/>
-        </w:rPr>
-      </w:pPr>
-    </w:p>
-    <w:p>
-      <w:pPr>
-        <w:rPr>
-          <w:rFonts w:hint="eastAsia"/>
-        </w:rPr>
-      </w:pPr>
       <w:r>
         <w:rPr>
           <w:noProof/>
         </w:rPr>
         <w:drawing>
-          <wp:inline distT="0" distB="0" distL="0" distR="0" wp14:anchorId="62B9ABDB" wp14:editId="4512CE8A">
-            <wp:extent cx="5731510" cy="2679700"/>
-            <wp:effectExtent l="0" t="0" r="2540" b="6350"/>
+          <wp:inline distT="0" distB="0" distL="0" distR="0" wp14:anchorId="006DA6C3" wp14:editId="47189902">
+            <wp:extent cx="5731510" cy="2740025"/>
+            <wp:effectExtent l="0" t="0" r="2540" b="3175"/>
             <wp:docPr id="1" name="그림 1"/>
             <wp:cNvGraphicFramePr>
               <a:graphicFrameLocks xmlns:a="http://schemas.openxmlformats.org/drawingml/2006/main" noChangeAspect="1"/>
@@ -1841,7 +1830,7 @@
                   <pic:spPr>
                     <a:xfrm>
                       <a:off x="0" y="0"/>
-                      <a:ext cx="5731510" cy="2679700"/>
+                      <a:ext cx="5731510" cy="2740025"/>
                     </a:xfrm>
                     <a:prstGeom prst="rect">
                       <a:avLst/>

</xml_diff>